<commit_message>
Update Testresultaten - Nabil El Moussaoui V1.0.docx
</commit_message>
<xml_diff>
--- a/Documenten/Testresultaten - Nabil El Moussaoui V1.0.docx
+++ b/Documenten/Testresultaten - Nabil El Moussaoui V1.0.docx
@@ -925,7 +925,42 @@
                 <w:sz w:val="18"/>
                 <w:lang w:val="nl-NL"/>
               </w:rPr>
-              <w:t>2020-03-20</w:t>
+              <w:t>202</w:t>
+            </w:r>
+            <w:r>
+              <w:rPr>
+                <w:sz w:val="18"/>
+                <w:lang w:val="nl-NL"/>
+              </w:rPr>
+              <w:t>3</w:t>
+            </w:r>
+            <w:r>
+              <w:rPr>
+                <w:sz w:val="18"/>
+                <w:lang w:val="nl-NL"/>
+              </w:rPr>
+              <w:t>-</w:t>
+            </w:r>
+            <w:r>
+              <w:rPr>
+                <w:sz w:val="18"/>
+                <w:lang w:val="nl-NL"/>
+              </w:rPr>
+              <w:t>12</w:t>
+            </w:r>
+            <w:r>
+              <w:rPr>
+                <w:sz w:val="18"/>
+                <w:lang w:val="nl-NL"/>
+              </w:rPr>
+              <w:t>-</w:t>
+            </w:r>
+            <w:r>
+              <w:rPr>
+                <w:sz w:val="18"/>
+                <w:lang w:val="nl-NL"/>
+              </w:rPr>
+              <w:t>12</w:t>
             </w:r>
           </w:p>
         </w:tc>
@@ -951,40 +986,8 @@
                 <w:sz w:val="18"/>
                 <w:lang w:val="nl-NL"/>
               </w:rPr>
-              <w:t>Dirk Duivel</w:t>
-            </w:r>
-            <w:r>
-              <w:rPr>
-                <w:sz w:val="18"/>
-                <w:lang w:val="nl-NL"/>
-              </w:rPr>
-              <w:br/>
-            </w:r>
-            <w:proofErr w:type="spellStart"/>
-            <w:r>
-              <w:rPr>
-                <w:sz w:val="18"/>
-                <w:lang w:val="nl-NL"/>
-              </w:rPr>
-              <w:t>Enan</w:t>
-            </w:r>
-            <w:proofErr w:type="spellEnd"/>
-            <w:r>
-              <w:rPr>
-                <w:sz w:val="18"/>
-                <w:lang w:val="nl-NL"/>
-              </w:rPr>
-              <w:t xml:space="preserve"> </w:t>
-            </w:r>
-            <w:proofErr w:type="spellStart"/>
-            <w:r>
-              <w:rPr>
-                <w:sz w:val="18"/>
-                <w:lang w:val="nl-NL"/>
-              </w:rPr>
-              <w:t>Deire</w:t>
-            </w:r>
-            <w:proofErr w:type="spellEnd"/>
+              <w:t>Nabil El Moussaoui</w:t>
+            </w:r>
           </w:p>
         </w:tc>
         <w:tc>
@@ -1009,7 +1012,28 @@
                 <w:sz w:val="18"/>
                 <w:lang w:val="nl-NL"/>
               </w:rPr>
-              <w:t>(eerste draft) Inleiding + projectomschrijving met unit testen en integratie testen</w:t>
+              <w:t>(eerste draft) Inleiding</w:t>
+            </w:r>
+            <w:r>
+              <w:rPr>
+                <w:sz w:val="18"/>
+                <w:lang w:val="nl-NL"/>
+              </w:rPr>
+              <w:t>, voorblad</w:t>
+            </w:r>
+            <w:r>
+              <w:rPr>
+                <w:sz w:val="18"/>
+                <w:lang w:val="nl-NL"/>
+              </w:rPr>
+              <w:t xml:space="preserve"> + </w:t>
+            </w:r>
+            <w:r>
+              <w:rPr>
+                <w:sz w:val="18"/>
+                <w:lang w:val="nl-NL"/>
+              </w:rPr>
+              <w:t>versiebeheer</w:t>
             </w:r>
           </w:p>
         </w:tc>
@@ -1032,13 +1056,6 @@
                 <w:lang w:val="nl-NL"/>
               </w:rPr>
             </w:pPr>
-            <w:r>
-              <w:rPr>
-                <w:sz w:val="18"/>
-                <w:lang w:val="nl-NL"/>
-              </w:rPr>
-              <w:t>1.00</w:t>
-            </w:r>
           </w:p>
         </w:tc>
         <w:tc>
@@ -1058,13 +1075,6 @@
                 <w:lang w:val="nl-NL"/>
               </w:rPr>
             </w:pPr>
-            <w:r>
-              <w:rPr>
-                <w:sz w:val="18"/>
-                <w:lang w:val="nl-NL"/>
-              </w:rPr>
-              <w:t>2020-06-06</w:t>
-            </w:r>
           </w:p>
         </w:tc>
         <w:tc>
@@ -1084,53 +1094,6 @@
                 <w:lang w:val="nl-NL"/>
               </w:rPr>
             </w:pPr>
-            <w:r>
-              <w:rPr>
-                <w:sz w:val="18"/>
-                <w:lang w:val="nl-NL"/>
-              </w:rPr>
-              <w:t>Dirk Duivel</w:t>
-            </w:r>
-            <w:r>
-              <w:rPr>
-                <w:sz w:val="18"/>
-                <w:lang w:val="nl-NL"/>
-              </w:rPr>
-              <w:br/>
-            </w:r>
-            <w:proofErr w:type="spellStart"/>
-            <w:r>
-              <w:rPr>
-                <w:sz w:val="18"/>
-                <w:lang w:val="nl-NL"/>
-              </w:rPr>
-              <w:t>Enan</w:t>
-            </w:r>
-            <w:proofErr w:type="spellEnd"/>
-            <w:r>
-              <w:rPr>
-                <w:sz w:val="18"/>
-                <w:lang w:val="nl-NL"/>
-              </w:rPr>
-              <w:t xml:space="preserve"> </w:t>
-            </w:r>
-            <w:proofErr w:type="spellStart"/>
-            <w:r>
-              <w:rPr>
-                <w:sz w:val="18"/>
-                <w:lang w:val="nl-NL"/>
-              </w:rPr>
-              <w:t>Deire</w:t>
-            </w:r>
-            <w:proofErr w:type="spellEnd"/>
-            <w:r>
-              <w:rPr>
-                <w:sz w:val="18"/>
-                <w:lang w:val="nl-NL"/>
-              </w:rPr>
-              <w:br/>
-              <w:t>Inge Engel</w:t>
-            </w:r>
           </w:p>
         </w:tc>
         <w:tc>
@@ -1150,73 +1113,6 @@
                 <w:lang w:val="nl-NL"/>
               </w:rPr>
             </w:pPr>
-            <w:r>
-              <w:rPr>
-                <w:sz w:val="18"/>
-                <w:lang w:val="nl-NL"/>
-              </w:rPr>
-              <w:t xml:space="preserve">(finale versie) Logo’s toegevoegd + </w:t>
-            </w:r>
-            <w:r>
-              <w:rPr>
-                <w:sz w:val="18"/>
-                <w:lang w:val="nl-NL"/>
-              </w:rPr>
-              <w:t xml:space="preserve">laatste </w:t>
-            </w:r>
-            <w:r>
-              <w:rPr>
-                <w:sz w:val="18"/>
-                <w:lang w:val="nl-NL"/>
-              </w:rPr>
-              <w:t>controle spelling</w:t>
-            </w:r>
-            <w:r>
-              <w:rPr>
-                <w:sz w:val="18"/>
-                <w:lang w:val="nl-NL"/>
-              </w:rPr>
-              <w:t xml:space="preserve"> + laatste aanpassingen voorgesteld door </w:t>
-            </w:r>
-            <w:proofErr w:type="spellStart"/>
-            <w:r>
-              <w:rPr>
-                <w:sz w:val="18"/>
-                <w:lang w:val="nl-NL"/>
-              </w:rPr>
-              <w:t>Enan</w:t>
-            </w:r>
-            <w:proofErr w:type="spellEnd"/>
-            <w:r>
-              <w:rPr>
-                <w:sz w:val="18"/>
-                <w:lang w:val="nl-NL"/>
-              </w:rPr>
-              <w:t xml:space="preserve"> </w:t>
-            </w:r>
-            <w:proofErr w:type="spellStart"/>
-            <w:r>
-              <w:rPr>
-                <w:sz w:val="18"/>
-                <w:lang w:val="nl-NL"/>
-              </w:rPr>
-              <w:t>Deire</w:t>
-            </w:r>
-            <w:proofErr w:type="spellEnd"/>
-            <w:r>
-              <w:rPr>
-                <w:sz w:val="18"/>
-                <w:lang w:val="nl-NL"/>
-              </w:rPr>
-              <w:t xml:space="preserve"> gedeeltelijk door</w:t>
-            </w:r>
-            <w:r>
-              <w:rPr>
-                <w:sz w:val="18"/>
-                <w:lang w:val="nl-NL"/>
-              </w:rPr>
-              <w:t>gevoerd + referenties aangepast.</w:t>
-            </w:r>
           </w:p>
         </w:tc>
       </w:tr>
@@ -1335,6 +1231,9 @@
         </w:tc>
       </w:tr>
       <w:tr>
+        <w:trPr>
+          <w:trHeight w:val="370"/>
+        </w:trPr>
         <w:tc>
           <w:tcPr>
             <w:tcW w:w="1820" w:type="dxa"/>
@@ -1350,15 +1249,6 @@
                 <w:szCs w:val="18"/>
               </w:rPr>
             </w:pPr>
-            <w:proofErr w:type="spellStart"/>
-            <w:r>
-              <w:rPr>
-                <w:sz w:val="18"/>
-                <w:szCs w:val="18"/>
-              </w:rPr>
-              <w:t>Lorem</w:t>
-            </w:r>
-            <w:proofErr w:type="spellEnd"/>
           </w:p>
         </w:tc>
         <w:tc>
@@ -1377,274 +1267,6 @@
                 <w:lang w:val="en-US"/>
               </w:rPr>
             </w:pPr>
-            <w:r>
-              <w:rPr>
-                <w:sz w:val="18"/>
-                <w:szCs w:val="18"/>
-                <w:lang w:val="en-US"/>
-              </w:rPr>
-              <w:t xml:space="preserve">Lorem ipsum dolor sit </w:t>
-            </w:r>
-            <w:proofErr w:type="spellStart"/>
-            <w:r>
-              <w:rPr>
-                <w:sz w:val="18"/>
-                <w:szCs w:val="18"/>
-                <w:lang w:val="en-US"/>
-              </w:rPr>
-              <w:t>amet</w:t>
-            </w:r>
-            <w:proofErr w:type="spellEnd"/>
-            <w:r>
-              <w:rPr>
-                <w:sz w:val="18"/>
-                <w:szCs w:val="18"/>
-                <w:lang w:val="en-US"/>
-              </w:rPr>
-              <w:t xml:space="preserve">, </w:t>
-            </w:r>
-            <w:proofErr w:type="spellStart"/>
-            <w:r>
-              <w:rPr>
-                <w:sz w:val="18"/>
-                <w:szCs w:val="18"/>
-                <w:lang w:val="en-US"/>
-              </w:rPr>
-              <w:t>consectetur</w:t>
-            </w:r>
-            <w:proofErr w:type="spellEnd"/>
-            <w:r>
-              <w:rPr>
-                <w:sz w:val="18"/>
-                <w:szCs w:val="18"/>
-                <w:lang w:val="en-US"/>
-              </w:rPr>
-              <w:t xml:space="preserve"> </w:t>
-            </w:r>
-            <w:proofErr w:type="spellStart"/>
-            <w:r>
-              <w:rPr>
-                <w:sz w:val="18"/>
-                <w:szCs w:val="18"/>
-                <w:lang w:val="en-US"/>
-              </w:rPr>
-              <w:t>adipiscing</w:t>
-            </w:r>
-            <w:proofErr w:type="spellEnd"/>
-            <w:r>
-              <w:rPr>
-                <w:sz w:val="18"/>
-                <w:szCs w:val="18"/>
-                <w:lang w:val="en-US"/>
-              </w:rPr>
-              <w:t xml:space="preserve"> </w:t>
-            </w:r>
-            <w:proofErr w:type="spellStart"/>
-            <w:r>
-              <w:rPr>
-                <w:sz w:val="18"/>
-                <w:szCs w:val="18"/>
-                <w:lang w:val="en-US"/>
-              </w:rPr>
-              <w:t>elit</w:t>
-            </w:r>
-            <w:proofErr w:type="spellEnd"/>
-            <w:r>
-              <w:rPr>
-                <w:sz w:val="18"/>
-                <w:szCs w:val="18"/>
-                <w:lang w:val="en-US"/>
-              </w:rPr>
-              <w:t xml:space="preserve">. Vestibulum lacinia fermentum </w:t>
-            </w:r>
-            <w:proofErr w:type="spellStart"/>
-            <w:r>
-              <w:rPr>
-                <w:sz w:val="18"/>
-                <w:szCs w:val="18"/>
-                <w:lang w:val="en-US"/>
-              </w:rPr>
-              <w:t>metus</w:t>
-            </w:r>
-            <w:proofErr w:type="spellEnd"/>
-            <w:r>
-              <w:rPr>
-                <w:sz w:val="18"/>
-                <w:szCs w:val="18"/>
-                <w:lang w:val="en-US"/>
-              </w:rPr>
-              <w:t xml:space="preserve">, </w:t>
-            </w:r>
-            <w:proofErr w:type="spellStart"/>
-            <w:r>
-              <w:rPr>
-                <w:sz w:val="18"/>
-                <w:szCs w:val="18"/>
-                <w:lang w:val="en-US"/>
-              </w:rPr>
-              <w:t>ut</w:t>
-            </w:r>
-            <w:proofErr w:type="spellEnd"/>
-            <w:r>
-              <w:rPr>
-                <w:sz w:val="18"/>
-                <w:szCs w:val="18"/>
-                <w:lang w:val="en-US"/>
-              </w:rPr>
-              <w:t xml:space="preserve"> </w:t>
-            </w:r>
-            <w:proofErr w:type="spellStart"/>
-            <w:r>
-              <w:rPr>
-                <w:sz w:val="18"/>
-                <w:szCs w:val="18"/>
-                <w:lang w:val="en-US"/>
-              </w:rPr>
-              <w:t>eleifend</w:t>
-            </w:r>
-            <w:proofErr w:type="spellEnd"/>
-            <w:r>
-              <w:rPr>
-                <w:sz w:val="18"/>
-                <w:szCs w:val="18"/>
-                <w:lang w:val="en-US"/>
-              </w:rPr>
-              <w:t xml:space="preserve"> </w:t>
-            </w:r>
-            <w:proofErr w:type="spellStart"/>
-            <w:r>
-              <w:rPr>
-                <w:sz w:val="18"/>
-                <w:szCs w:val="18"/>
-                <w:lang w:val="en-US"/>
-              </w:rPr>
-              <w:t>tortor</w:t>
-            </w:r>
-            <w:proofErr w:type="spellEnd"/>
-            <w:r>
-              <w:rPr>
-                <w:sz w:val="18"/>
-                <w:szCs w:val="18"/>
-                <w:lang w:val="en-US"/>
-              </w:rPr>
-              <w:t xml:space="preserve"> </w:t>
-            </w:r>
-            <w:proofErr w:type="spellStart"/>
-            <w:r>
-              <w:rPr>
-                <w:sz w:val="18"/>
-                <w:szCs w:val="18"/>
-                <w:lang w:val="en-US"/>
-              </w:rPr>
-              <w:t>aliquet</w:t>
-            </w:r>
-            <w:proofErr w:type="spellEnd"/>
-            <w:r>
-              <w:rPr>
-                <w:sz w:val="18"/>
-                <w:szCs w:val="18"/>
-                <w:lang w:val="en-US"/>
-              </w:rPr>
-              <w:t xml:space="preserve"> </w:t>
-            </w:r>
-            <w:proofErr w:type="spellStart"/>
-            <w:r>
-              <w:rPr>
-                <w:sz w:val="18"/>
-                <w:szCs w:val="18"/>
-                <w:lang w:val="en-US"/>
-              </w:rPr>
-              <w:t>ut.</w:t>
-            </w:r>
-            <w:proofErr w:type="spellEnd"/>
-            <w:r>
-              <w:rPr>
-                <w:sz w:val="18"/>
-                <w:szCs w:val="18"/>
-                <w:lang w:val="en-US"/>
-              </w:rPr>
-              <w:t xml:space="preserve"> </w:t>
-            </w:r>
-            <w:r>
-              <w:rPr>
-                <w:sz w:val="18"/>
-                <w:szCs w:val="18"/>
-                <w:lang w:val="en-US"/>
-              </w:rPr>
-              <w:t xml:space="preserve">Proin </w:t>
-            </w:r>
-            <w:proofErr w:type="spellStart"/>
-            <w:r>
-              <w:rPr>
-                <w:sz w:val="18"/>
-                <w:szCs w:val="18"/>
-                <w:lang w:val="en-US"/>
-              </w:rPr>
-              <w:t>hendrerit</w:t>
-            </w:r>
-            <w:proofErr w:type="spellEnd"/>
-            <w:r>
-              <w:rPr>
-                <w:sz w:val="18"/>
-                <w:szCs w:val="18"/>
-                <w:lang w:val="en-US"/>
-              </w:rPr>
-              <w:t xml:space="preserve"> pharetra </w:t>
-            </w:r>
-            <w:proofErr w:type="spellStart"/>
-            <w:r>
-              <w:rPr>
-                <w:sz w:val="18"/>
-                <w:szCs w:val="18"/>
-                <w:lang w:val="en-US"/>
-              </w:rPr>
-              <w:t>nunc</w:t>
-            </w:r>
-            <w:proofErr w:type="spellEnd"/>
-            <w:r>
-              <w:rPr>
-                <w:sz w:val="18"/>
-                <w:szCs w:val="18"/>
-                <w:lang w:val="en-US"/>
-              </w:rPr>
-              <w:t xml:space="preserve"> </w:t>
-            </w:r>
-            <w:proofErr w:type="spellStart"/>
-            <w:r>
-              <w:rPr>
-                <w:sz w:val="18"/>
-                <w:szCs w:val="18"/>
-                <w:lang w:val="en-US"/>
-              </w:rPr>
-              <w:t>eu</w:t>
-            </w:r>
-            <w:proofErr w:type="spellEnd"/>
-            <w:r>
-              <w:rPr>
-                <w:sz w:val="18"/>
-                <w:szCs w:val="18"/>
-                <w:lang w:val="en-US"/>
-              </w:rPr>
-              <w:t xml:space="preserve"> </w:t>
-            </w:r>
-            <w:proofErr w:type="spellStart"/>
-            <w:r>
-              <w:rPr>
-                <w:sz w:val="18"/>
-                <w:szCs w:val="18"/>
-                <w:lang w:val="en-US"/>
-              </w:rPr>
-              <w:t>vehicula</w:t>
-            </w:r>
-            <w:proofErr w:type="spellEnd"/>
-            <w:r>
-              <w:rPr>
-                <w:sz w:val="18"/>
-                <w:szCs w:val="18"/>
-                <w:lang w:val="en-US"/>
-              </w:rPr>
-              <w:t xml:space="preserve">. </w:t>
-            </w:r>
           </w:p>
         </w:tc>
       </w:tr>
@@ -1664,13 +1286,6 @@
                 <w:szCs w:val="18"/>
               </w:rPr>
             </w:pPr>
-            <w:r>
-              <w:rPr>
-                <w:sz w:val="18"/>
-                <w:szCs w:val="18"/>
-              </w:rPr>
-              <w:t>IPSUM</w:t>
-            </w:r>
           </w:p>
         </w:tc>
         <w:tc>
@@ -1689,274 +1304,6 @@
                 <w:lang w:val="en-US"/>
               </w:rPr>
             </w:pPr>
-            <w:r>
-              <w:rPr>
-                <w:sz w:val="18"/>
-                <w:szCs w:val="18"/>
-                <w:lang w:val="en-US"/>
-              </w:rPr>
-              <w:t xml:space="preserve">Lorem ipsum dolor sit </w:t>
-            </w:r>
-            <w:proofErr w:type="spellStart"/>
-            <w:r>
-              <w:rPr>
-                <w:sz w:val="18"/>
-                <w:szCs w:val="18"/>
-                <w:lang w:val="en-US"/>
-              </w:rPr>
-              <w:t>amet</w:t>
-            </w:r>
-            <w:proofErr w:type="spellEnd"/>
-            <w:r>
-              <w:rPr>
-                <w:sz w:val="18"/>
-                <w:szCs w:val="18"/>
-                <w:lang w:val="en-US"/>
-              </w:rPr>
-              <w:t xml:space="preserve">, </w:t>
-            </w:r>
-            <w:proofErr w:type="spellStart"/>
-            <w:r>
-              <w:rPr>
-                <w:sz w:val="18"/>
-                <w:szCs w:val="18"/>
-                <w:lang w:val="en-US"/>
-              </w:rPr>
-              <w:t>consectetur</w:t>
-            </w:r>
-            <w:proofErr w:type="spellEnd"/>
-            <w:r>
-              <w:rPr>
-                <w:sz w:val="18"/>
-                <w:szCs w:val="18"/>
-                <w:lang w:val="en-US"/>
-              </w:rPr>
-              <w:t xml:space="preserve"> </w:t>
-            </w:r>
-            <w:proofErr w:type="spellStart"/>
-            <w:r>
-              <w:rPr>
-                <w:sz w:val="18"/>
-                <w:szCs w:val="18"/>
-                <w:lang w:val="en-US"/>
-              </w:rPr>
-              <w:t>adipiscing</w:t>
-            </w:r>
-            <w:proofErr w:type="spellEnd"/>
-            <w:r>
-              <w:rPr>
-                <w:sz w:val="18"/>
-                <w:szCs w:val="18"/>
-                <w:lang w:val="en-US"/>
-              </w:rPr>
-              <w:t xml:space="preserve"> </w:t>
-            </w:r>
-            <w:proofErr w:type="spellStart"/>
-            <w:r>
-              <w:rPr>
-                <w:sz w:val="18"/>
-                <w:szCs w:val="18"/>
-                <w:lang w:val="en-US"/>
-              </w:rPr>
-              <w:t>elit</w:t>
-            </w:r>
-            <w:proofErr w:type="spellEnd"/>
-            <w:r>
-              <w:rPr>
-                <w:sz w:val="18"/>
-                <w:szCs w:val="18"/>
-                <w:lang w:val="en-US"/>
-              </w:rPr>
-              <w:t xml:space="preserve">. Vestibulum lacinia fermentum </w:t>
-            </w:r>
-            <w:proofErr w:type="spellStart"/>
-            <w:r>
-              <w:rPr>
-                <w:sz w:val="18"/>
-                <w:szCs w:val="18"/>
-                <w:lang w:val="en-US"/>
-              </w:rPr>
-              <w:t>metus</w:t>
-            </w:r>
-            <w:proofErr w:type="spellEnd"/>
-            <w:r>
-              <w:rPr>
-                <w:sz w:val="18"/>
-                <w:szCs w:val="18"/>
-                <w:lang w:val="en-US"/>
-              </w:rPr>
-              <w:t xml:space="preserve">, </w:t>
-            </w:r>
-            <w:proofErr w:type="spellStart"/>
-            <w:r>
-              <w:rPr>
-                <w:sz w:val="18"/>
-                <w:szCs w:val="18"/>
-                <w:lang w:val="en-US"/>
-              </w:rPr>
-              <w:t>ut</w:t>
-            </w:r>
-            <w:proofErr w:type="spellEnd"/>
-            <w:r>
-              <w:rPr>
-                <w:sz w:val="18"/>
-                <w:szCs w:val="18"/>
-                <w:lang w:val="en-US"/>
-              </w:rPr>
-              <w:t xml:space="preserve"> </w:t>
-            </w:r>
-            <w:proofErr w:type="spellStart"/>
-            <w:r>
-              <w:rPr>
-                <w:sz w:val="18"/>
-                <w:szCs w:val="18"/>
-                <w:lang w:val="en-US"/>
-              </w:rPr>
-              <w:t>eleifend</w:t>
-            </w:r>
-            <w:proofErr w:type="spellEnd"/>
-            <w:r>
-              <w:rPr>
-                <w:sz w:val="18"/>
-                <w:szCs w:val="18"/>
-                <w:lang w:val="en-US"/>
-              </w:rPr>
-              <w:t xml:space="preserve"> </w:t>
-            </w:r>
-            <w:proofErr w:type="spellStart"/>
-            <w:r>
-              <w:rPr>
-                <w:sz w:val="18"/>
-                <w:szCs w:val="18"/>
-                <w:lang w:val="en-US"/>
-              </w:rPr>
-              <w:t>tortor</w:t>
-            </w:r>
-            <w:proofErr w:type="spellEnd"/>
-            <w:r>
-              <w:rPr>
-                <w:sz w:val="18"/>
-                <w:szCs w:val="18"/>
-                <w:lang w:val="en-US"/>
-              </w:rPr>
-              <w:t xml:space="preserve"> </w:t>
-            </w:r>
-            <w:proofErr w:type="spellStart"/>
-            <w:r>
-              <w:rPr>
-                <w:sz w:val="18"/>
-                <w:szCs w:val="18"/>
-                <w:lang w:val="en-US"/>
-              </w:rPr>
-              <w:t>aliquet</w:t>
-            </w:r>
-            <w:proofErr w:type="spellEnd"/>
-            <w:r>
-              <w:rPr>
-                <w:sz w:val="18"/>
-                <w:szCs w:val="18"/>
-                <w:lang w:val="en-US"/>
-              </w:rPr>
-              <w:t xml:space="preserve"> </w:t>
-            </w:r>
-            <w:proofErr w:type="spellStart"/>
-            <w:r>
-              <w:rPr>
-                <w:sz w:val="18"/>
-                <w:szCs w:val="18"/>
-                <w:lang w:val="en-US"/>
-              </w:rPr>
-              <w:t>ut.</w:t>
-            </w:r>
-            <w:proofErr w:type="spellEnd"/>
-            <w:r>
-              <w:rPr>
-                <w:sz w:val="18"/>
-                <w:szCs w:val="18"/>
-                <w:lang w:val="en-US"/>
-              </w:rPr>
-              <w:t xml:space="preserve"> </w:t>
-            </w:r>
-            <w:r>
-              <w:rPr>
-                <w:sz w:val="18"/>
-                <w:szCs w:val="18"/>
-                <w:lang w:val="en-US"/>
-              </w:rPr>
-              <w:t xml:space="preserve">Proin </w:t>
-            </w:r>
-            <w:proofErr w:type="spellStart"/>
-            <w:r>
-              <w:rPr>
-                <w:sz w:val="18"/>
-                <w:szCs w:val="18"/>
-                <w:lang w:val="en-US"/>
-              </w:rPr>
-              <w:t>hendrerit</w:t>
-            </w:r>
-            <w:proofErr w:type="spellEnd"/>
-            <w:r>
-              <w:rPr>
-                <w:sz w:val="18"/>
-                <w:szCs w:val="18"/>
-                <w:lang w:val="en-US"/>
-              </w:rPr>
-              <w:t xml:space="preserve"> pharetra </w:t>
-            </w:r>
-            <w:proofErr w:type="spellStart"/>
-            <w:r>
-              <w:rPr>
-                <w:sz w:val="18"/>
-                <w:szCs w:val="18"/>
-                <w:lang w:val="en-US"/>
-              </w:rPr>
-              <w:t>nunc</w:t>
-            </w:r>
-            <w:proofErr w:type="spellEnd"/>
-            <w:r>
-              <w:rPr>
-                <w:sz w:val="18"/>
-                <w:szCs w:val="18"/>
-                <w:lang w:val="en-US"/>
-              </w:rPr>
-              <w:t xml:space="preserve"> </w:t>
-            </w:r>
-            <w:proofErr w:type="spellStart"/>
-            <w:r>
-              <w:rPr>
-                <w:sz w:val="18"/>
-                <w:szCs w:val="18"/>
-                <w:lang w:val="en-US"/>
-              </w:rPr>
-              <w:t>eu</w:t>
-            </w:r>
-            <w:proofErr w:type="spellEnd"/>
-            <w:r>
-              <w:rPr>
-                <w:sz w:val="18"/>
-                <w:szCs w:val="18"/>
-                <w:lang w:val="en-US"/>
-              </w:rPr>
-              <w:t xml:space="preserve"> </w:t>
-            </w:r>
-            <w:proofErr w:type="spellStart"/>
-            <w:r>
-              <w:rPr>
-                <w:sz w:val="18"/>
-                <w:szCs w:val="18"/>
-                <w:lang w:val="en-US"/>
-              </w:rPr>
-              <w:t>vehicula</w:t>
-            </w:r>
-            <w:proofErr w:type="spellEnd"/>
-            <w:r>
-              <w:rPr>
-                <w:sz w:val="18"/>
-                <w:szCs w:val="18"/>
-                <w:lang w:val="en-US"/>
-              </w:rPr>
-              <w:t xml:space="preserve">. </w:t>
-            </w:r>
           </w:p>
         </w:tc>
       </w:tr>
@@ -1986,8 +1333,8 @@
           <w:lang w:eastAsia="en-US"/>
         </w:rPr>
       </w:pPr>
-      <w:bookmarkStart w:id="5" w:name="_Toc69866611"/>
-      <w:bookmarkStart w:id="6" w:name="_Toc153313998"/>
+      <w:bookmarkStart w:id="5" w:name="_Toc153313998"/>
+      <w:bookmarkStart w:id="6" w:name="_Toc69866611"/>
       <w:bookmarkEnd w:id="2"/>
       <w:r>
         <w:rPr>
@@ -1999,7 +1346,7 @@
         <w:t>Testresultaten overzicht</w:t>
       </w:r>
       <w:bookmarkStart w:id="7" w:name="_Hlk48900163"/>
-      <w:bookmarkEnd w:id="6"/>
+      <w:bookmarkEnd w:id="5"/>
     </w:p>
     <w:tbl>
       <w:tblPr>
@@ -2881,23 +2228,25 @@
         <w:pStyle w:val="Kop1"/>
         <w:rPr>
           <w:rFonts w:cs="Times New Roman"/>
-          <w:lang w:eastAsia="en-US"/>
+          <w:lang w:val="en-US" w:eastAsia="en-US"/>
         </w:rPr>
       </w:pPr>
       <w:bookmarkStart w:id="8" w:name="_Toc153313999"/>
+      <w:proofErr w:type="spellStart"/>
       <w:r>
         <w:rPr>
           <w:rFonts w:cs="Times New Roman"/>
           <w:kern w:val="0"/>
-          <w:lang w:eastAsia="en-US"/>
+          <w:lang w:val="en-US" w:eastAsia="en-US"/>
         </w:rPr>
         <w:t>Testresultaten</w:t>
       </w:r>
+      <w:proofErr w:type="spellEnd"/>
       <w:r>
         <w:rPr>
           <w:rFonts w:cs="Times New Roman"/>
           <w:kern w:val="0"/>
-          <w:lang w:eastAsia="en-US"/>
+          <w:lang w:val="en-US" w:eastAsia="en-US"/>
         </w:rPr>
         <w:t xml:space="preserve"> detail</w:t>
       </w:r>
@@ -2907,35 +2256,29 @@
       <w:pPr>
         <w:pStyle w:val="Kop2"/>
         <w:rPr>
-          <w:lang w:val="nl-NL"/>
+          <w:lang w:val="en-US"/>
         </w:rPr>
       </w:pPr>
+      <w:r>
+        <w:rPr>
+          <w:lang w:val="en-US"/>
+        </w:rPr>
+        <w:t xml:space="preserve">Usability </w:t>
+      </w:r>
       <w:proofErr w:type="spellStart"/>
       <w:r>
         <w:rPr>
-          <w:lang w:val="nl-NL"/>
+          <w:lang w:val="en-US"/>
         </w:rPr>
-        <w:t>Usability</w:t>
+        <w:t>testen</w:t>
       </w:r>
       <w:proofErr w:type="spellEnd"/>
-      <w:r>
-        <w:rPr>
-          <w:lang w:val="nl-NL"/>
-        </w:rPr>
-        <w:t xml:space="preserve"> testen</w:t>
-      </w:r>
     </w:p>
     <w:p>
       <w:pPr>
         <w:pStyle w:val="Kop3"/>
-        <w:rPr>
-          <w:lang w:val="nl-NL"/>
-        </w:rPr>
       </w:pPr>
       <w:r>
-        <w:rPr>
-          <w:lang w:val="nl-NL"/>
-        </w:rPr>
         <w:t>Frontend_01_1</w:t>
       </w:r>
     </w:p>
@@ -4838,7 +4181,7 @@
           </w:p>
         </w:tc>
       </w:tr>
-      <w:bookmarkEnd w:id="5"/>
+      <w:bookmarkEnd w:id="6"/>
     </w:tbl>
     <w:p>
       <w:pPr>
@@ -5298,7 +4641,7 @@
                                   <pic:cNvPicPr/>
                                 </pic:nvPicPr>
                                 <pic:blipFill>
-                                  <a:blip r:embed="rId4"/>
+                                  <a:blip r:embed="rId5"/>
                                   <a:stretch>
                                     <a:fillRect/>
                                   </a:stretch>
@@ -8665,12 +8008,9 @@
 </file>
 
 <file path=customXml/item2.xml><?xml version="1.0" encoding="utf-8"?>
-<?mso-contentType ?>
-<FormTemplates xmlns="http://schemas.microsoft.com/sharepoint/v3/contenttype/forms">
-  <Display>DocumentLibraryForm</Display>
-  <Edit>DocumentLibraryForm</Edit>
-  <New>DocumentLibraryForm</New>
-</FormTemplates>
+<p:properties xmlns:p="http://schemas.microsoft.com/office/2006/metadata/properties" xmlns:xsi="http://www.w3.org/2001/XMLSchema-instance" xmlns:pc="http://schemas.microsoft.com/office/infopath/2007/PartnerControls">
+  <documentManagement/>
+</p:properties>
 </file>
 
 <file path=customXml/item3.xml><?xml version="1.0" encoding="utf-8"?>
@@ -8859,9 +8199,12 @@
 </file>
 
 <file path=customXml/item4.xml><?xml version="1.0" encoding="utf-8"?>
-<p:properties xmlns:p="http://schemas.microsoft.com/office/2006/metadata/properties" xmlns:xsi="http://www.w3.org/2001/XMLSchema-instance" xmlns:pc="http://schemas.microsoft.com/office/infopath/2007/PartnerControls">
-  <documentManagement/>
-</p:properties>
+<?mso-contentType ?>
+<FormTemplates xmlns="http://schemas.microsoft.com/sharepoint/v3/contenttype/forms">
+  <Display>DocumentLibraryForm</Display>
+  <Edit>DocumentLibraryForm</Edit>
+  <New>DocumentLibraryForm</New>
+</FormTemplates>
 </file>
 
 <file path=customXml/itemProps1.xml><?xml version="1.0" encoding="utf-8"?>
@@ -8873,9 +8216,10 @@
 </file>
 
 <file path=customXml/itemProps2.xml><?xml version="1.0" encoding="utf-8"?>
-<ds:datastoreItem xmlns:ds="http://schemas.openxmlformats.org/officeDocument/2006/customXml" ds:itemID="{7A03709C-A4CC-408B-A127-2B1264A4F73A}">
+<ds:datastoreItem xmlns:ds="http://schemas.openxmlformats.org/officeDocument/2006/customXml" ds:itemID="{84FE26D0-9353-4E79-9B67-531A742F56F7}">
   <ds:schemaRefs>
-    <ds:schemaRef ds:uri="http://schemas.microsoft.com/sharepoint/v3/contenttype/forms"/>
+    <ds:schemaRef ds:uri="http://schemas.microsoft.com/office/2006/metadata/properties"/>
+    <ds:schemaRef ds:uri="http://schemas.microsoft.com/office/infopath/2007/PartnerControls"/>
   </ds:schemaRefs>
 </ds:datastoreItem>
 </file>
@@ -8900,10 +8244,9 @@
 </file>
 
 <file path=customXml/itemProps4.xml><?xml version="1.0" encoding="utf-8"?>
-<ds:datastoreItem xmlns:ds="http://schemas.openxmlformats.org/officeDocument/2006/customXml" ds:itemID="{84FE26D0-9353-4E79-9B67-531A742F56F7}">
+<ds:datastoreItem xmlns:ds="http://schemas.openxmlformats.org/officeDocument/2006/customXml" ds:itemID="{7A03709C-A4CC-408B-A127-2B1264A4F73A}">
   <ds:schemaRefs>
-    <ds:schemaRef ds:uri="http://schemas.microsoft.com/office/2006/metadata/properties"/>
-    <ds:schemaRef ds:uri="http://schemas.microsoft.com/office/infopath/2007/PartnerControls"/>
+    <ds:schemaRef ds:uri="http://schemas.microsoft.com/sharepoint/v3/contenttype/forms"/>
   </ds:schemaRefs>
 </ds:datastoreItem>
 </file>
</xml_diff>